<commit_message>
Changed name of UEDAQuant1 module materials
</commit_message>
<xml_diff>
--- a/modules/UEDAQuant1_RHO.docx
+++ b/modules/UEDAQuant1_RHO.docx
@@ -7,19 +7,31 @@
         <w:pStyle w:val="Title"/>
       </w:pPr>
       <w:r>
-        <w:t xml:space="preserve">Univariate</w:t>
+        <w:t xml:space="preserve">Summaries</w:t>
       </w:r>
       <w:r>
         <w:t xml:space="preserve"> </w:t>
       </w:r>
       <w:r>
-        <w:t xml:space="preserve">EDA</w:t>
+        <w:t xml:space="preserve">for</w:t>
       </w:r>
       <w:r>
         <w:t xml:space="preserve"> </w:t>
       </w:r>
       <w:r>
+        <w:t xml:space="preserve">Single</w:t>
+      </w:r>
+      <w:r>
+        <w:t xml:space="preserve"> </w:t>
+      </w:r>
+      <w:r>
         <w:t xml:space="preserve">Quantitative</w:t>
+      </w:r>
+      <w:r>
+        <w:t xml:space="preserve"> </w:t>
+      </w:r>
+      <w:r>
+        <w:t xml:space="preserve">Variable</w:t>
       </w:r>
     </w:p>
     <w:p>
@@ -1319,7 +1331,7 @@
     </w:lvl>
   </w:abstractNum>
   <w:abstractNum w:abstractNumId="990">
-    <w:nsid w:val="803b0c09"/>
+    <w:nsid w:val="d8fd37fd"/>
     <w:multiLevelType w:val="multilevel"/>
     <w:lvl w:ilvl="0">
       <w:numFmt w:val="bullet"/>
@@ -1400,7 +1412,7 @@
     </w:lvl>
   </w:abstractNum>
   <w:abstractNum w:abstractNumId="991">
-    <w:nsid w:val="513a1f98"/>
+    <w:nsid w:val="19cee229"/>
     <w:multiLevelType w:val="multilevel"/>
     <w:lvl w:ilvl="0">
       <w:numFmt w:val="bullet"/>

</xml_diff>

<commit_message>
Final (for now) changes to UEDAQUANT1 module
</commit_message>
<xml_diff>
--- a/modules/UEDAQuant1_RHO.docx
+++ b/modules/UEDAQuant1_RHO.docx
@@ -19,7 +19,7 @@
         <w:t xml:space="preserve"> </w:t>
       </w:r>
       <w:r>
-        <w:t xml:space="preserve">Single</w:t>
+        <w:t xml:space="preserve">One</w:t>
       </w:r>
       <w:r>
         <w:t xml:space="preserve"> </w:t>
@@ -1331,7 +1331,7 @@
     </w:lvl>
   </w:abstractNum>
   <w:abstractNum w:abstractNumId="990">
-    <w:nsid w:val="d8fd37fd"/>
+    <w:nsid w:val="536a74d4"/>
     <w:multiLevelType w:val="multilevel"/>
     <w:lvl w:ilvl="0">
       <w:numFmt w:val="bullet"/>
@@ -1412,7 +1412,7 @@
     </w:lvl>
   </w:abstractNum>
   <w:abstractNum w:abstractNumId="991">
-    <w:nsid w:val="19cee229"/>
+    <w:nsid w:val="8e26fa5b"/>
     <w:multiLevelType w:val="multilevel"/>
     <w:lvl w:ilvl="0">
       <w:numFmt w:val="bullet"/>

</xml_diff>